<commit_message>
binding update, 裝飾器 v3
</commit_message>
<xml_diff>
--- a/doc/Angular/一些裝飾器.docx
+++ b/doc/Angular/一些裝飾器.docx
@@ -279,13 +279,7 @@
         <w:rPr>
           <w:rFonts w:hint="eastAsia"/>
         </w:rPr>
-        <w:t>欄位標示為</w:t>
-      </w:r>
-      <w:r>
-        <w:rPr>
-          <w:rFonts w:hint="eastAsia"/>
-        </w:rPr>
-        <w:t>輸出屬性</w:t>
+        <w:t>欄位標示為輸出屬性</w:t>
       </w:r>
       <w:r>
         <w:rPr>
@@ -343,9 +337,6 @@
       <w:pPr>
         <w:pStyle w:val="a7"/>
         <w:ind w:leftChars="0" w:left="960"/>
-        <w:rPr>
-          <w:rFonts w:hint="eastAsia"/>
-        </w:rPr>
       </w:pPr>
       <w:r>
         <w:rPr>
@@ -382,6 +373,14 @@
           <w:rFonts w:hint="eastAsia"/>
         </w:rPr>
         <w:t>)</w:t>
+      </w:r>
+    </w:p>
+    <w:p>
+      <w:pPr>
+        <w:widowControl/>
+      </w:pPr>
+      <w:r>
+        <w:br w:type="page"/>
       </w:r>
     </w:p>
     <w:p>
@@ -397,7 +396,36 @@
         <w:rPr>
           <w:rFonts w:hint="eastAsia"/>
         </w:rPr>
+        <w:lastRenderedPageBreak/>
         <w:t>資料傳送方式設定</w:t>
+      </w:r>
+    </w:p>
+    <w:p>
+      <w:pPr>
+        <w:pStyle w:val="a7"/>
+        <w:numPr>
+          <w:ilvl w:val="0"/>
+          <w:numId w:val="5"/>
+        </w:numPr>
+        <w:ind w:leftChars="0"/>
+      </w:pPr>
+      <w:r>
+        <w:t>input</w:t>
+      </w:r>
+      <w:r>
+        <w:rPr>
+          <w:rFonts w:hint="eastAsia"/>
+        </w:rPr>
+        <w:t>:</w:t>
+      </w:r>
+      <w:r>
+        <w:t xml:space="preserve"> </w:t>
+      </w:r>
+      <w:r>
+        <w:rPr>
+          <w:rFonts w:hint="eastAsia"/>
+        </w:rPr>
+        <w:t>父元件傳給子元件</w:t>
       </w:r>
       <w:r>
         <w:rPr>
@@ -573,26 +601,26 @@
     </w:p>
     <w:p>
       <w:pPr>
-        <w:ind w:left="480"/>
-        <w:rPr>
-          <w:rFonts w:hint="eastAsia"/>
-        </w:rPr>
-      </w:pPr>
-      <w:r>
-        <w:rPr>
-          <w:rFonts w:hint="eastAsia"/>
+        <w:ind w:left="480" w:firstLine="480"/>
+      </w:pPr>
+      <w:r>
+        <w:rPr>
+          <w:rFonts w:hint="eastAsia"/>
+          <w:color w:val="FF0000"/>
         </w:rPr>
         <w:t>此會單向給資料到</w:t>
       </w:r>
       <w:r>
         <w:rPr>
           <w:rFonts w:hint="eastAsia"/>
+          <w:color w:val="FF0000"/>
         </w:rPr>
         <w:t>小孩設定的</w:t>
       </w:r>
       <w:r>
         <w:rPr>
           <w:rFonts w:hint="eastAsia"/>
+          <w:color w:val="FF0000"/>
         </w:rPr>
         <w:t>@Input()</w:t>
       </w:r>
@@ -600,13 +628,485 @@
     <w:p>
       <w:pPr>
         <w:pStyle w:val="a7"/>
+        <w:ind w:leftChars="0" w:firstLine="480"/>
+      </w:pPr>
+      <w:r>
+        <w:drawing>
+          <wp:inline distT="0" distB="0" distL="0" distR="0" wp14:anchorId="4976206A" wp14:editId="50635317">
+            <wp:extent cx="3882683" cy="2214803"/>
+            <wp:effectExtent l="0" t="0" r="3810" b="0"/>
+            <wp:docPr id="1" name="圖片 1"/>
+            <wp:cNvGraphicFramePr>
+              <a:graphicFrameLocks xmlns:a="http://schemas.openxmlformats.org/drawingml/2006/main" noChangeAspect="1"/>
+            </wp:cNvGraphicFramePr>
+            <a:graphic xmlns:a="http://schemas.openxmlformats.org/drawingml/2006/main">
+              <a:graphicData uri="http://schemas.openxmlformats.org/drawingml/2006/picture">
+                <pic:pic xmlns:pic="http://schemas.openxmlformats.org/drawingml/2006/picture">
+                  <pic:nvPicPr>
+                    <pic:cNvPr id="1" name=""/>
+                    <pic:cNvPicPr/>
+                  </pic:nvPicPr>
+                  <pic:blipFill>
+                    <a:blip r:embed="rId7"/>
+                    <a:stretch>
+                      <a:fillRect/>
+                    </a:stretch>
+                  </pic:blipFill>
+                  <pic:spPr>
+                    <a:xfrm>
+                      <a:off x="0" y="0"/>
+                      <a:ext cx="3895012" cy="2221836"/>
+                    </a:xfrm>
+                    <a:prstGeom prst="rect">
+                      <a:avLst/>
+                    </a:prstGeom>
+                  </pic:spPr>
+                </pic:pic>
+              </a:graphicData>
+            </a:graphic>
+          </wp:inline>
+        </w:drawing>
+      </w:r>
+    </w:p>
+    <w:p>
+      <w:pPr>
+        <w:pStyle w:val="a7"/>
+        <w:numPr>
+          <w:ilvl w:val="0"/>
+          <w:numId w:val="5"/>
+        </w:numPr>
         <w:ind w:leftChars="0"/>
-        <w:rPr>
-          <w:rFonts w:hint="eastAsia"/>
-        </w:rPr>
-      </w:pPr>
+      </w:pPr>
+      <w:r>
+        <w:t>output</w:t>
+      </w:r>
+      <w:r>
+        <w:rPr>
+          <w:rFonts w:hint="eastAsia"/>
+        </w:rPr>
+        <w:t>:</w:t>
+      </w:r>
+      <w:r>
+        <w:t xml:space="preserve"> </w:t>
+      </w:r>
+      <w:r>
+        <w:rPr>
+          <w:rFonts w:hint="eastAsia"/>
+        </w:rPr>
+        <w:t>子</w:t>
+      </w:r>
+      <w:r>
+        <w:rPr>
+          <w:rFonts w:hint="eastAsia"/>
+        </w:rPr>
+        <w:t>元件傳給</w:t>
+      </w:r>
+      <w:r>
+        <w:rPr>
+          <w:rFonts w:hint="eastAsia"/>
+        </w:rPr>
+        <w:t>父</w:t>
+      </w:r>
+      <w:r>
+        <w:rPr>
+          <w:rFonts w:hint="eastAsia"/>
+        </w:rPr>
+        <w:t>元件</w:t>
+      </w:r>
+      <w:r>
+        <w:rPr>
+          <w:rFonts w:hint="eastAsia"/>
+        </w:rPr>
+        <w:t>:</w:t>
+      </w:r>
+      <w:r>
+        <w:rPr>
+          <w:rFonts w:hint="eastAsia"/>
+        </w:rPr>
+        <w:t xml:space="preserve"> (</w:t>
+      </w:r>
+      <w:r>
+        <w:t>output</w:t>
+      </w:r>
+      <w:r>
+        <w:rPr>
+          <w:rFonts w:hint="eastAsia"/>
+        </w:rPr>
+        <w:t>的資料需要的</w:t>
+      </w:r>
+      <w:r>
+        <w:rPr>
+          <w:rFonts w:hint="eastAsia"/>
+        </w:rPr>
+        <w:t>type:</w:t>
+      </w:r>
+      <w:r>
+        <w:t xml:space="preserve"> </w:t>
+      </w:r>
+      <w:hyperlink r:id="rId8" w:history="1">
+        <w:r>
+          <w:t>EventEmitter</w:t>
+        </w:r>
+      </w:hyperlink>
+      <w:r>
+        <w:t>)</w:t>
+      </w:r>
+    </w:p>
+    <w:p>
+      <w:pPr>
+        <w:pStyle w:val="a7"/>
+        <w:ind w:leftChars="0" w:left="960"/>
+      </w:pPr>
+      <w:r>
+        <w:rPr>
+          <w:rFonts w:hint="eastAsia"/>
+        </w:rPr>
+        <w:t>範例以子元件中輸入資料</w:t>
+      </w:r>
+      <w:r>
+        <w:rPr>
+          <w:rFonts w:hint="eastAsia"/>
+        </w:rPr>
+        <w:t>,</w:t>
+      </w:r>
+      <w:r>
+        <w:rPr>
+          <w:rFonts w:hint="eastAsia"/>
+        </w:rPr>
+        <w:t>把資料傳遞給父元件</w:t>
+      </w:r>
+    </w:p>
+    <w:p>
+      <w:pPr>
+        <w:pStyle w:val="a7"/>
+        <w:numPr>
+          <w:ilvl w:val="0"/>
+          <w:numId w:val="6"/>
+        </w:numPr>
+        <w:ind w:leftChars="0"/>
+      </w:pPr>
+      <w:r>
+        <w:rPr>
+          <w:rFonts w:hint="eastAsia"/>
+        </w:rPr>
+        <w:t>先</w:t>
+      </w:r>
+      <w:r>
+        <w:t>import { Output, EventEmitter } from '@angular/core';</w:t>
+      </w:r>
+    </w:p>
+    <w:p>
+      <w:pPr>
+        <w:pStyle w:val="a7"/>
+        <w:numPr>
+          <w:ilvl w:val="0"/>
+          <w:numId w:val="6"/>
+        </w:numPr>
+        <w:ind w:leftChars="0"/>
+      </w:pPr>
+      <w:r>
+        <w:rPr>
+          <w:rFonts w:hint="eastAsia"/>
+        </w:rPr>
+        <w:t>子</w:t>
+      </w:r>
+      <w:r>
+        <w:rPr>
+          <w:rFonts w:hint="eastAsia"/>
+        </w:rPr>
+        <w:t>元件</w:t>
+      </w:r>
+      <w:r>
+        <w:rPr>
+          <w:rFonts w:hint="eastAsia"/>
+        </w:rPr>
+        <w:t>class</w:t>
+      </w:r>
+      <w:r>
+        <w:rPr>
+          <w:rFonts w:hint="eastAsia"/>
+        </w:rPr>
+        <w:t>中增加</w:t>
+      </w:r>
+      <w:r>
+        <w:rPr>
+          <w:rFonts w:hint="eastAsia"/>
+        </w:rPr>
+        <w:t>物件</w:t>
+      </w:r>
+    </w:p>
+    <w:p>
+      <w:pPr>
+        <w:pStyle w:val="a7"/>
+        <w:ind w:leftChars="0" w:left="1440"/>
+      </w:pPr>
+      <w:r>
+        <w:t>@Output() forParentData = new EventEmitter&lt;string&gt;();</w:t>
+      </w:r>
+    </w:p>
+    <w:p>
+      <w:pPr>
+        <w:pStyle w:val="a7"/>
+        <w:numPr>
+          <w:ilvl w:val="0"/>
+          <w:numId w:val="6"/>
+        </w:numPr>
+        <w:ind w:leftChars="0"/>
+      </w:pPr>
+      <w:r>
+        <w:rPr>
+          <w:rFonts w:hint="eastAsia"/>
+        </w:rPr>
+        <w:t>子</w:t>
+      </w:r>
+      <w:r>
+        <w:rPr>
+          <w:rFonts w:hint="eastAsia"/>
+        </w:rPr>
+        <w:t>元件</w:t>
+      </w:r>
+      <w:r>
+        <w:rPr>
+          <w:rFonts w:hint="eastAsia"/>
+        </w:rPr>
+        <w:t>c</w:t>
+      </w:r>
+      <w:r>
+        <w:t>lass</w:t>
+      </w:r>
       <w:bookmarkStart w:id="0" w:name="_GoBack"/>
       <w:bookmarkEnd w:id="0"/>
+      <w:r>
+        <w:rPr>
+          <w:rFonts w:hint="eastAsia"/>
+        </w:rPr>
+        <w:t>增加一個方法</w:t>
+      </w:r>
+      <w:r>
+        <w:rPr>
+          <w:rFonts w:hint="eastAsia"/>
+        </w:rPr>
+        <w:t>,</w:t>
+      </w:r>
+      <w:r>
+        <w:rPr>
+          <w:rFonts w:hint="eastAsia"/>
+        </w:rPr>
+        <w:t>把資料從</w:t>
+      </w:r>
+      <w:r>
+        <w:rPr>
+          <w:rFonts w:hint="eastAsia"/>
+        </w:rPr>
+        <w:t>input</w:t>
+      </w:r>
+      <w:r>
+        <w:rPr>
+          <w:rFonts w:hint="eastAsia"/>
+        </w:rPr>
+        <w:t>標籤放入傳遞的屬性中</w:t>
+      </w:r>
+    </w:p>
+    <w:p>
+      <w:pPr>
+        <w:pStyle w:val="a7"/>
+        <w:ind w:leftChars="400" w:left="960" w:firstLine="480"/>
+      </w:pPr>
+      <w:r>
+        <w:t>addMsgToParent(msg: string){</w:t>
+      </w:r>
+    </w:p>
+    <w:p>
+      <w:pPr>
+        <w:pStyle w:val="a7"/>
+        <w:ind w:leftChars="400" w:left="960" w:firstLine="480"/>
+      </w:pPr>
+      <w:r>
+        <w:t xml:space="preserve">    this.forParentData.emit(msg);</w:t>
+      </w:r>
+    </w:p>
+    <w:p>
+      <w:pPr>
+        <w:pStyle w:val="a7"/>
+        <w:ind w:leftChars="0" w:left="1440"/>
+        <w:rPr>
+          <w:rFonts w:hint="eastAsia"/>
+        </w:rPr>
+      </w:pPr>
+      <w:r>
+        <w:t>}</w:t>
+      </w:r>
+    </w:p>
+    <w:p>
+      <w:pPr>
+        <w:pStyle w:val="a7"/>
+        <w:numPr>
+          <w:ilvl w:val="0"/>
+          <w:numId w:val="6"/>
+        </w:numPr>
+        <w:ind w:leftChars="0"/>
+      </w:pPr>
+      <w:r>
+        <w:rPr>
+          <w:rFonts w:hint="eastAsia"/>
+        </w:rPr>
+        <w:t>子元件的</w:t>
+      </w:r>
+      <w:r>
+        <w:rPr>
+          <w:rFonts w:hint="eastAsia"/>
+        </w:rPr>
+        <w:t>html</w:t>
+      </w:r>
+      <w:r>
+        <w:rPr>
+          <w:rFonts w:hint="eastAsia"/>
+        </w:rPr>
+        <w:t>增加</w:t>
+      </w:r>
+      <w:r>
+        <w:rPr>
+          <w:rFonts w:hint="eastAsia"/>
+        </w:rPr>
+        <w:t>input</w:t>
+      </w:r>
+    </w:p>
+    <w:p>
+      <w:pPr>
+        <w:pStyle w:val="a7"/>
+        <w:ind w:leftChars="600" w:left="1440"/>
+      </w:pPr>
+      <w:r>
+        <w:t>&lt;label&gt;</w:t>
+      </w:r>
+    </w:p>
+    <w:p>
+      <w:pPr>
+        <w:pStyle w:val="a7"/>
+        <w:ind w:leftChars="600" w:left="1440"/>
+      </w:pPr>
+      <w:r>
+        <w:t xml:space="preserve">    &lt;span&gt;Add msg to parent: &lt;/span&gt;&lt;br/&gt;</w:t>
+      </w:r>
+    </w:p>
+    <w:p>
+      <w:pPr>
+        <w:pStyle w:val="a7"/>
+        <w:ind w:leftChars="600" w:left="1440"/>
+      </w:pPr>
+      <w:r>
+        <w:t xml:space="preserve">    &lt;input type="text" #newMsg&gt;</w:t>
+      </w:r>
+    </w:p>
+    <w:p>
+      <w:pPr>
+        <w:pStyle w:val="a7"/>
+        <w:ind w:leftChars="800" w:left="1920"/>
+      </w:pPr>
+      <w:r>
+        <w:t>&lt;button type="button" (click)="addMsgToParent(newMsg.value)"&gt;add msg&lt;/button&gt;</w:t>
+      </w:r>
+    </w:p>
+    <w:p>
+      <w:pPr>
+        <w:pStyle w:val="a7"/>
+        <w:ind w:leftChars="0" w:left="1440"/>
+        <w:rPr>
+          <w:rFonts w:hint="eastAsia"/>
+        </w:rPr>
+      </w:pPr>
+      <w:r>
+        <w:t>&lt;/label&gt;</w:t>
+      </w:r>
+    </w:p>
+    <w:p>
+      <w:pPr>
+        <w:pStyle w:val="a7"/>
+        <w:numPr>
+          <w:ilvl w:val="0"/>
+          <w:numId w:val="6"/>
+        </w:numPr>
+        <w:ind w:leftChars="0"/>
+      </w:pPr>
+      <w:r>
+        <w:rPr>
+          <w:rFonts w:hint="eastAsia"/>
+        </w:rPr>
+        <w:t>父元件中增加一個屬性和一個放資料到此屬性的方法</w:t>
+      </w:r>
+    </w:p>
+    <w:p>
+      <w:pPr>
+        <w:pStyle w:val="a7"/>
+        <w:numPr>
+          <w:ilvl w:val="0"/>
+          <w:numId w:val="6"/>
+        </w:numPr>
+        <w:ind w:leftChars="0"/>
+      </w:pPr>
+      <w:r>
+        <w:rPr>
+          <w:rFonts w:hint="eastAsia"/>
+        </w:rPr>
+        <w:t>父元件的</w:t>
+      </w:r>
+      <w:r>
+        <w:rPr>
+          <w:rFonts w:hint="eastAsia"/>
+        </w:rPr>
+        <w:t>html</w:t>
+      </w:r>
+      <w:r>
+        <w:rPr>
+          <w:rFonts w:hint="eastAsia"/>
+        </w:rPr>
+        <w:t>中設定子元件的</w:t>
+      </w:r>
+      <w:r>
+        <w:rPr>
+          <w:rFonts w:hint="eastAsia"/>
+        </w:rPr>
+        <w:t>output</w:t>
+      </w:r>
+      <w:r>
+        <w:rPr>
+          <w:rFonts w:hint="eastAsia"/>
+        </w:rPr>
+        <w:t>為事件</w:t>
+      </w:r>
+      <w:r>
+        <w:rPr>
+          <w:rFonts w:hint="eastAsia"/>
+        </w:rPr>
+        <w:t>,</w:t>
+      </w:r>
+      <w:r>
+        <w:rPr>
+          <w:rFonts w:hint="eastAsia"/>
+        </w:rPr>
+        <w:t>並設定父元件的方法</w:t>
+      </w:r>
+    </w:p>
+    <w:p>
+      <w:pPr>
+        <w:pStyle w:val="a7"/>
+        <w:ind w:leftChars="0" w:left="1440"/>
+        <w:rPr>
+          <w:rFonts w:hint="eastAsia"/>
+        </w:rPr>
+      </w:pPr>
+      <w:r>
+        <w:t>&lt;child-selector (forParentData)="addMsg($event)"&gt;&lt;/child-selector&gt;</w:t>
+      </w:r>
+    </w:p>
+    <w:p>
+      <w:pPr>
+        <w:pStyle w:val="a7"/>
+        <w:ind w:leftChars="0"/>
+        <w:rPr>
+          <w:rFonts w:hint="eastAsia"/>
+        </w:rPr>
+      </w:pPr>
     </w:p>
     <w:sectPr>
       <w:pgSz w:w="11906" w:h="16838"/>
@@ -781,7 +1281,7 @@
       <w:lvlText w:val="%1、"/>
       <w:lvlJc w:val="left"/>
       <w:pPr>
-        <w:ind w:left="960" w:hanging="480"/>
+        <w:ind w:left="1440" w:hanging="480"/>
       </w:pPr>
     </w:lvl>
     <w:lvl w:ilvl="1" w:tplc="04090019" w:tentative="1">
@@ -790,7 +1290,7 @@
       <w:lvlText w:val="%2、"/>
       <w:lvlJc w:val="left"/>
       <w:pPr>
-        <w:ind w:left="1440" w:hanging="480"/>
+        <w:ind w:left="1920" w:hanging="480"/>
       </w:pPr>
     </w:lvl>
     <w:lvl w:ilvl="2" w:tplc="0409001B" w:tentative="1">
@@ -799,7 +1299,7 @@
       <w:lvlText w:val="%3."/>
       <w:lvlJc w:val="right"/>
       <w:pPr>
-        <w:ind w:left="1920" w:hanging="480"/>
+        <w:ind w:left="2400" w:hanging="480"/>
       </w:pPr>
     </w:lvl>
     <w:lvl w:ilvl="3" w:tplc="0409000F" w:tentative="1">
@@ -808,7 +1308,7 @@
       <w:lvlText w:val="%4."/>
       <w:lvlJc w:val="left"/>
       <w:pPr>
-        <w:ind w:left="2400" w:hanging="480"/>
+        <w:ind w:left="2880" w:hanging="480"/>
       </w:pPr>
     </w:lvl>
     <w:lvl w:ilvl="4" w:tplc="04090019" w:tentative="1">
@@ -817,7 +1317,7 @@
       <w:lvlText w:val="%5、"/>
       <w:lvlJc w:val="left"/>
       <w:pPr>
-        <w:ind w:left="2880" w:hanging="480"/>
+        <w:ind w:left="3360" w:hanging="480"/>
       </w:pPr>
     </w:lvl>
     <w:lvl w:ilvl="5" w:tplc="0409001B" w:tentative="1">
@@ -826,7 +1326,7 @@
       <w:lvlText w:val="%6."/>
       <w:lvlJc w:val="right"/>
       <w:pPr>
-        <w:ind w:left="3360" w:hanging="480"/>
+        <w:ind w:left="3840" w:hanging="480"/>
       </w:pPr>
     </w:lvl>
     <w:lvl w:ilvl="6" w:tplc="0409000F" w:tentative="1">
@@ -835,7 +1335,7 @@
       <w:lvlText w:val="%7."/>
       <w:lvlJc w:val="left"/>
       <w:pPr>
-        <w:ind w:left="3840" w:hanging="480"/>
+        <w:ind w:left="4320" w:hanging="480"/>
       </w:pPr>
     </w:lvl>
     <w:lvl w:ilvl="7" w:tplc="04090019" w:tentative="1">
@@ -844,7 +1344,7 @@
       <w:lvlText w:val="%8、"/>
       <w:lvlJc w:val="left"/>
       <w:pPr>
-        <w:ind w:left="4320" w:hanging="480"/>
+        <w:ind w:left="4800" w:hanging="480"/>
       </w:pPr>
     </w:lvl>
     <w:lvl w:ilvl="8" w:tplc="0409001B" w:tentative="1">
@@ -853,7 +1353,7 @@
       <w:lvlText w:val="%9."/>
       <w:lvlJc w:val="right"/>
       <w:pPr>
-        <w:ind w:left="4800" w:hanging="480"/>
+        <w:ind w:left="5280" w:hanging="480"/>
       </w:pPr>
     </w:lvl>
   </w:abstractNum>
@@ -973,17 +1473,20 @@
   <w:abstractNum w:abstractNumId="3" w15:restartNumberingAfterBreak="0">
     <w:nsid w:val="637D7B2B"/>
     <w:multiLevelType w:val="hybridMultilevel"/>
-    <w:tmpl w:val="EA1026EC"/>
-    <w:lvl w:ilvl="0" w:tplc="0409000F">
-      <w:start w:val="1"/>
-      <w:numFmt w:val="decimal"/>
-      <w:lvlText w:val="%1."/>
+    <w:tmpl w:val="7E645514"/>
+    <w:lvl w:ilvl="0" w:tplc="04090015">
+      <w:start w:val="1"/>
+      <w:numFmt w:val="taiwaneseCountingThousand"/>
+      <w:lvlText w:val="%1、"/>
       <w:lvlJc w:val="left"/>
       <w:pPr>
         <w:ind w:left="480" w:hanging="480"/>
       </w:pPr>
-    </w:lvl>
-    <w:lvl w:ilvl="1" w:tplc="04090019" w:tentative="1">
+      <w:rPr>
+        <w:rFonts w:hint="default"/>
+      </w:rPr>
+    </w:lvl>
+    <w:lvl w:ilvl="1" w:tplc="04090019">
       <w:start w:val="1"/>
       <w:numFmt w:val="ideographTraditional"/>
       <w:lvlText w:val="%2、"/>
@@ -992,7 +1495,7 @@
         <w:ind w:left="960" w:hanging="480"/>
       </w:pPr>
     </w:lvl>
-    <w:lvl w:ilvl="2" w:tplc="0409001B" w:tentative="1">
+    <w:lvl w:ilvl="2" w:tplc="0409001B">
       <w:start w:val="1"/>
       <w:numFmt w:val="lowerRoman"/>
       <w:lvlText w:val="%3."/>
@@ -1001,7 +1504,7 @@
         <w:ind w:left="1440" w:hanging="480"/>
       </w:pPr>
     </w:lvl>
-    <w:lvl w:ilvl="3" w:tplc="0409000F" w:tentative="1">
+    <w:lvl w:ilvl="3" w:tplc="0409000F">
       <w:start w:val="1"/>
       <w:numFmt w:val="decimal"/>
       <w:lvlText w:val="%4."/>
@@ -1053,6 +1556,205 @@
       <w:lvlJc w:val="right"/>
       <w:pPr>
         <w:ind w:left="4320" w:hanging="480"/>
+      </w:pPr>
+    </w:lvl>
+  </w:abstractNum>
+  <w:abstractNum w:abstractNumId="4" w15:restartNumberingAfterBreak="0">
+    <w:nsid w:val="6E6F71E6"/>
+    <w:multiLevelType w:val="hybridMultilevel"/>
+    <w:tmpl w:val="89CCC3B6"/>
+    <w:lvl w:ilvl="0" w:tplc="04090001">
+      <w:start w:val="1"/>
+      <w:numFmt w:val="bullet"/>
+      <w:lvlText w:val=""/>
+      <w:lvlJc w:val="left"/>
+      <w:pPr>
+        <w:ind w:left="960" w:hanging="480"/>
+      </w:pPr>
+      <w:rPr>
+        <w:rFonts w:ascii="Wingdings" w:hAnsi="Wingdings" w:hint="default"/>
+      </w:rPr>
+    </w:lvl>
+    <w:lvl w:ilvl="1" w:tplc="04090003" w:tentative="1">
+      <w:start w:val="1"/>
+      <w:numFmt w:val="bullet"/>
+      <w:lvlText w:val=""/>
+      <w:lvlJc w:val="left"/>
+      <w:pPr>
+        <w:ind w:left="1440" w:hanging="480"/>
+      </w:pPr>
+      <w:rPr>
+        <w:rFonts w:ascii="Wingdings" w:hAnsi="Wingdings" w:hint="default"/>
+      </w:rPr>
+    </w:lvl>
+    <w:lvl w:ilvl="2" w:tplc="04090005" w:tentative="1">
+      <w:start w:val="1"/>
+      <w:numFmt w:val="bullet"/>
+      <w:lvlText w:val=""/>
+      <w:lvlJc w:val="left"/>
+      <w:pPr>
+        <w:ind w:left="1920" w:hanging="480"/>
+      </w:pPr>
+      <w:rPr>
+        <w:rFonts w:ascii="Wingdings" w:hAnsi="Wingdings" w:hint="default"/>
+      </w:rPr>
+    </w:lvl>
+    <w:lvl w:ilvl="3" w:tplc="04090001" w:tentative="1">
+      <w:start w:val="1"/>
+      <w:numFmt w:val="bullet"/>
+      <w:lvlText w:val=""/>
+      <w:lvlJc w:val="left"/>
+      <w:pPr>
+        <w:ind w:left="2400" w:hanging="480"/>
+      </w:pPr>
+      <w:rPr>
+        <w:rFonts w:ascii="Wingdings" w:hAnsi="Wingdings" w:hint="default"/>
+      </w:rPr>
+    </w:lvl>
+    <w:lvl w:ilvl="4" w:tplc="04090003" w:tentative="1">
+      <w:start w:val="1"/>
+      <w:numFmt w:val="bullet"/>
+      <w:lvlText w:val=""/>
+      <w:lvlJc w:val="left"/>
+      <w:pPr>
+        <w:ind w:left="2880" w:hanging="480"/>
+      </w:pPr>
+      <w:rPr>
+        <w:rFonts w:ascii="Wingdings" w:hAnsi="Wingdings" w:hint="default"/>
+      </w:rPr>
+    </w:lvl>
+    <w:lvl w:ilvl="5" w:tplc="04090005" w:tentative="1">
+      <w:start w:val="1"/>
+      <w:numFmt w:val="bullet"/>
+      <w:lvlText w:val=""/>
+      <w:lvlJc w:val="left"/>
+      <w:pPr>
+        <w:ind w:left="3360" w:hanging="480"/>
+      </w:pPr>
+      <w:rPr>
+        <w:rFonts w:ascii="Wingdings" w:hAnsi="Wingdings" w:hint="default"/>
+      </w:rPr>
+    </w:lvl>
+    <w:lvl w:ilvl="6" w:tplc="04090001" w:tentative="1">
+      <w:start w:val="1"/>
+      <w:numFmt w:val="bullet"/>
+      <w:lvlText w:val=""/>
+      <w:lvlJc w:val="left"/>
+      <w:pPr>
+        <w:ind w:left="3840" w:hanging="480"/>
+      </w:pPr>
+      <w:rPr>
+        <w:rFonts w:ascii="Wingdings" w:hAnsi="Wingdings" w:hint="default"/>
+      </w:rPr>
+    </w:lvl>
+    <w:lvl w:ilvl="7" w:tplc="04090003" w:tentative="1">
+      <w:start w:val="1"/>
+      <w:numFmt w:val="bullet"/>
+      <w:lvlText w:val=""/>
+      <w:lvlJc w:val="left"/>
+      <w:pPr>
+        <w:ind w:left="4320" w:hanging="480"/>
+      </w:pPr>
+      <w:rPr>
+        <w:rFonts w:ascii="Wingdings" w:hAnsi="Wingdings" w:hint="default"/>
+      </w:rPr>
+    </w:lvl>
+    <w:lvl w:ilvl="8" w:tplc="04090005" w:tentative="1">
+      <w:start w:val="1"/>
+      <w:numFmt w:val="bullet"/>
+      <w:lvlText w:val=""/>
+      <w:lvlJc w:val="left"/>
+      <w:pPr>
+        <w:ind w:left="4800" w:hanging="480"/>
+      </w:pPr>
+      <w:rPr>
+        <w:rFonts w:ascii="Wingdings" w:hAnsi="Wingdings" w:hint="default"/>
+      </w:rPr>
+    </w:lvl>
+  </w:abstractNum>
+  <w:abstractNum w:abstractNumId="5" w15:restartNumberingAfterBreak="0">
+    <w:nsid w:val="747C7925"/>
+    <w:multiLevelType w:val="hybridMultilevel"/>
+    <w:tmpl w:val="C4D0F25A"/>
+    <w:lvl w:ilvl="0" w:tplc="04090015">
+      <w:start w:val="1"/>
+      <w:numFmt w:val="taiwaneseCountingThousand"/>
+      <w:lvlText w:val="%1、"/>
+      <w:lvlJc w:val="left"/>
+      <w:pPr>
+        <w:ind w:left="1440" w:hanging="480"/>
+      </w:pPr>
+    </w:lvl>
+    <w:lvl w:ilvl="1" w:tplc="04090019" w:tentative="1">
+      <w:start w:val="1"/>
+      <w:numFmt w:val="ideographTraditional"/>
+      <w:lvlText w:val="%2、"/>
+      <w:lvlJc w:val="left"/>
+      <w:pPr>
+        <w:ind w:left="1920" w:hanging="480"/>
+      </w:pPr>
+    </w:lvl>
+    <w:lvl w:ilvl="2" w:tplc="0409001B" w:tentative="1">
+      <w:start w:val="1"/>
+      <w:numFmt w:val="lowerRoman"/>
+      <w:lvlText w:val="%3."/>
+      <w:lvlJc w:val="right"/>
+      <w:pPr>
+        <w:ind w:left="2400" w:hanging="480"/>
+      </w:pPr>
+    </w:lvl>
+    <w:lvl w:ilvl="3" w:tplc="0409000F" w:tentative="1">
+      <w:start w:val="1"/>
+      <w:numFmt w:val="decimal"/>
+      <w:lvlText w:val="%4."/>
+      <w:lvlJc w:val="left"/>
+      <w:pPr>
+        <w:ind w:left="2880" w:hanging="480"/>
+      </w:pPr>
+    </w:lvl>
+    <w:lvl w:ilvl="4" w:tplc="04090019" w:tentative="1">
+      <w:start w:val="1"/>
+      <w:numFmt w:val="ideographTraditional"/>
+      <w:lvlText w:val="%5、"/>
+      <w:lvlJc w:val="left"/>
+      <w:pPr>
+        <w:ind w:left="3360" w:hanging="480"/>
+      </w:pPr>
+    </w:lvl>
+    <w:lvl w:ilvl="5" w:tplc="0409001B" w:tentative="1">
+      <w:start w:val="1"/>
+      <w:numFmt w:val="lowerRoman"/>
+      <w:lvlText w:val="%6."/>
+      <w:lvlJc w:val="right"/>
+      <w:pPr>
+        <w:ind w:left="3840" w:hanging="480"/>
+      </w:pPr>
+    </w:lvl>
+    <w:lvl w:ilvl="6" w:tplc="0409000F" w:tentative="1">
+      <w:start w:val="1"/>
+      <w:numFmt w:val="decimal"/>
+      <w:lvlText w:val="%7."/>
+      <w:lvlJc w:val="left"/>
+      <w:pPr>
+        <w:ind w:left="4320" w:hanging="480"/>
+      </w:pPr>
+    </w:lvl>
+    <w:lvl w:ilvl="7" w:tplc="04090019" w:tentative="1">
+      <w:start w:val="1"/>
+      <w:numFmt w:val="ideographTraditional"/>
+      <w:lvlText w:val="%8、"/>
+      <w:lvlJc w:val="left"/>
+      <w:pPr>
+        <w:ind w:left="4800" w:hanging="480"/>
+      </w:pPr>
+    </w:lvl>
+    <w:lvl w:ilvl="8" w:tplc="0409001B" w:tentative="1">
+      <w:start w:val="1"/>
+      <w:numFmt w:val="lowerRoman"/>
+      <w:lvlText w:val="%9."/>
+      <w:lvlJc w:val="right"/>
+      <w:pPr>
+        <w:ind w:left="5280" w:hanging="480"/>
       </w:pPr>
     </w:lvl>
   </w:abstractNum>
@@ -1067,6 +1769,12 @@
   </w:num>
   <w:num w:numId="4">
     <w:abstractNumId w:val="1"/>
+  </w:num>
+  <w:num w:numId="5">
+    <w:abstractNumId w:val="4"/>
+  </w:num>
+  <w:num w:numId="6">
+    <w:abstractNumId w:val="5"/>
   </w:num>
 </w:numbering>
 </file>
@@ -1562,6 +2270,18 @@
       <w:ind w:leftChars="200" w:left="480"/>
     </w:pPr>
   </w:style>
+  <w:style w:type="character" w:styleId="a8">
+    <w:name w:val="Hyperlink"/>
+    <w:basedOn w:val="a0"/>
+    <w:uiPriority w:val="99"/>
+    <w:semiHidden/>
+    <w:unhideWhenUsed/>
+    <w:rsid w:val="00DE76D0"/>
+    <w:rPr>
+      <w:color w:val="0000FF"/>
+      <w:u w:val="single"/>
+    </w:rPr>
+  </w:style>
 </w:styles>
 </file>
 

</xml_diff>